<commit_message>
update tasks install for su call
</commit_message>
<xml_diff>
--- a/data/media/report/report_template/employee/employee_leave_report.docx
+++ b/data/media/report/report_template/employee/employee_leave_report.docx
@@ -10,8 +10,13 @@
         </w:rPr>
       </w:pPr>
       <w:r>
-        <w:t>General Informations</w:t>
+        <w:t xml:space="preserve">General </w:t>
       </w:r>
+      <w:proofErr w:type="spellStart"/>
+      <w:r>
+        <w:t>Informations</w:t>
+      </w:r>
+      <w:proofErr w:type="spellEnd"/>
       <w:r>
         <w:rPr>
           <w:sz w:val="20"/>
@@ -73,7 +78,27 @@
                 <w:bCs/>
                 <w:lang w:val="en-US" w:eastAsia="fr-FR"/>
               </w:rPr>
-              <w:t>{{ employee.first_name }}</w:t>
+              <w:t xml:space="preserve">{{ </w:t>
+            </w:r>
+            <w:proofErr w:type="spellStart"/>
+            <w:r>
+              <w:rPr>
+                <w:rFonts w:eastAsia="Times New Roman" w:cstheme="minorHAnsi"/>
+                <w:b/>
+                <w:bCs/>
+                <w:lang w:val="en-US" w:eastAsia="fr-FR"/>
+              </w:rPr>
+              <w:t>employee.first_name</w:t>
+            </w:r>
+            <w:proofErr w:type="spellEnd"/>
+            <w:r>
+              <w:rPr>
+                <w:rFonts w:eastAsia="Times New Roman" w:cstheme="minorHAnsi"/>
+                <w:b/>
+                <w:bCs/>
+                <w:lang w:val="en-US" w:eastAsia="fr-FR"/>
+              </w:rPr>
+              <w:t xml:space="preserve"> }}</w:t>
             </w:r>
           </w:p>
         </w:tc>
@@ -120,7 +145,27 @@
                 <w:bCs/>
                 <w:lang w:val="en-US" w:eastAsia="fr-FR"/>
               </w:rPr>
-              <w:t>{{ employee.last_name }}</w:t>
+              <w:t xml:space="preserve">{{ </w:t>
+            </w:r>
+            <w:proofErr w:type="spellStart"/>
+            <w:r>
+              <w:rPr>
+                <w:rFonts w:eastAsia="Times New Roman" w:cstheme="minorHAnsi"/>
+                <w:b/>
+                <w:bCs/>
+                <w:lang w:val="en-US" w:eastAsia="fr-FR"/>
+              </w:rPr>
+              <w:t>employee.last_name</w:t>
+            </w:r>
+            <w:proofErr w:type="spellEnd"/>
+            <w:r>
+              <w:rPr>
+                <w:rFonts w:eastAsia="Times New Roman" w:cstheme="minorHAnsi"/>
+                <w:b/>
+                <w:bCs/>
+                <w:lang w:val="en-US" w:eastAsia="fr-FR"/>
+              </w:rPr>
+              <w:t xml:space="preserve"> }}</w:t>
             </w:r>
           </w:p>
         </w:tc>
@@ -185,7 +230,27 @@
                 <w:szCs w:val="20"/>
                 <w:lang w:val="en-US" w:eastAsia="fr-FR"/>
               </w:rPr>
-              <w:t>{{request.GET.start_date}}</w:t>
+              <w:t>{{</w:t>
+            </w:r>
+            <w:proofErr w:type="spellStart"/>
+            <w:r>
+              <w:rPr>
+                <w:rFonts w:eastAsia="Times New Roman" w:cstheme="minorHAnsi"/>
+                <w:sz w:val="20"/>
+                <w:szCs w:val="20"/>
+                <w:lang w:val="en-US" w:eastAsia="fr-FR"/>
+              </w:rPr>
+              <w:t>request.GET.start_date</w:t>
+            </w:r>
+            <w:proofErr w:type="spellEnd"/>
+            <w:r>
+              <w:rPr>
+                <w:rFonts w:eastAsia="Times New Roman" w:cstheme="minorHAnsi"/>
+                <w:sz w:val="20"/>
+                <w:szCs w:val="20"/>
+                <w:lang w:val="en-US" w:eastAsia="fr-FR"/>
+              </w:rPr>
+              <w:t>}}</w:t>
             </w:r>
           </w:p>
           <w:p>
@@ -256,7 +321,27 @@
                 <w:szCs w:val="20"/>
                 <w:lang w:val="en-US" w:eastAsia="fr-FR"/>
               </w:rPr>
-              <w:t>{{request.GET.end_date}}</w:t>
+              <w:t>{{</w:t>
+            </w:r>
+            <w:proofErr w:type="spellStart"/>
+            <w:r>
+              <w:rPr>
+                <w:rFonts w:eastAsia="Times New Roman" w:cstheme="minorHAnsi"/>
+                <w:sz w:val="20"/>
+                <w:szCs w:val="20"/>
+                <w:lang w:val="en-US" w:eastAsia="fr-FR"/>
+              </w:rPr>
+              <w:t>request.GET.end_date</w:t>
+            </w:r>
+            <w:proofErr w:type="spellEnd"/>
+            <w:r>
+              <w:rPr>
+                <w:rFonts w:eastAsia="Times New Roman" w:cstheme="minorHAnsi"/>
+                <w:sz w:val="20"/>
+                <w:szCs w:val="20"/>
+                <w:lang w:val="en-US" w:eastAsia="fr-FR"/>
+              </w:rPr>
+              <w:t>}}</w:t>
             </w:r>
           </w:p>
           <w:p>
@@ -539,8 +624,9 @@
                 <w:szCs w:val="18"/>
                 <w:lang w:val="en-US"/>
               </w:rPr>
-              <w:t xml:space="preserve">{% if </w:t>
-            </w:r>
+              <w:t xml:space="preserve">{% if not </w:t>
+            </w:r>
+            <w:proofErr w:type="spellStart"/>
             <w:r>
               <w:rPr>
                 <w:rFonts w:cstheme="minorHAnsi"/>
@@ -550,6 +636,54 @@
               </w:rPr>
               <w:t>loop.first</w:t>
             </w:r>
+            <w:proofErr w:type="spellEnd"/>
+            <w:r>
+              <w:rPr>
+                <w:rFonts w:cstheme="minorHAnsi"/>
+                <w:sz w:val="18"/>
+                <w:szCs w:val="18"/>
+                <w:lang w:val="en-US"/>
+              </w:rPr>
+              <w:t xml:space="preserve"> and </w:t>
+            </w:r>
+            <w:proofErr w:type="spellStart"/>
+            <w:r>
+              <w:rPr>
+                <w:rFonts w:eastAsia="Times New Roman" w:cstheme="minorHAnsi"/>
+                <w:sz w:val="18"/>
+                <w:szCs w:val="18"/>
+                <w:lang w:val="en-US" w:eastAsia="fr-FR"/>
+              </w:rPr>
+              <w:t>loop.previtem</w:t>
+            </w:r>
+            <w:r>
+              <w:rPr>
+                <w:rFonts w:cstheme="minorHAnsi"/>
+                <w:sz w:val="18"/>
+                <w:szCs w:val="18"/>
+                <w:lang w:val="en-US"/>
+              </w:rPr>
+              <w:t>.start_date</w:t>
+            </w:r>
+            <w:r>
+              <w:rPr>
+                <w:rFonts w:cstheme="minorHAnsi"/>
+                <w:sz w:val="18"/>
+                <w:szCs w:val="18"/>
+                <w:lang w:val="en-US"/>
+              </w:rPr>
+              <w:t>.strftime</w:t>
+            </w:r>
+            <w:proofErr w:type="spellEnd"/>
+            <w:r>
+              <w:rPr>
+                <w:rFonts w:cstheme="minorHAnsi"/>
+                <w:sz w:val="18"/>
+                <w:szCs w:val="18"/>
+                <w:lang w:val="en-US"/>
+              </w:rPr>
+              <w:t>('%Y-%m')</w:t>
+            </w:r>
             <w:r>
               <w:rPr>
                 <w:rFonts w:cstheme="minorHAnsi"/>
@@ -566,17 +700,18 @@
                 <w:szCs w:val="18"/>
                 <w:lang w:val="en-US"/>
               </w:rPr>
-              <w:t>or</w:t>
-            </w:r>
-            <w:r>
-              <w:rPr>
-                <w:rFonts w:cstheme="minorHAnsi"/>
-                <w:sz w:val="18"/>
-                <w:szCs w:val="18"/>
-                <w:lang w:val="en-US"/>
-              </w:rPr>
-              <w:t xml:space="preserve"> </w:t>
-            </w:r>
+              <w:t>!</w:t>
+            </w:r>
+            <w:r>
+              <w:rPr>
+                <w:rFonts w:cstheme="minorHAnsi"/>
+                <w:sz w:val="18"/>
+                <w:szCs w:val="18"/>
+                <w:lang w:val="en-US"/>
+              </w:rPr>
+              <w:t xml:space="preserve">= </w:t>
+            </w:r>
+            <w:proofErr w:type="spellStart"/>
             <w:r>
               <w:rPr>
                 <w:rFonts w:eastAsia="Times New Roman" w:cstheme="minorHAnsi"/>
@@ -584,7 +719,7 @@
                 <w:szCs w:val="18"/>
                 <w:lang w:val="en-US" w:eastAsia="fr-FR"/>
               </w:rPr>
-              <w:t>loop.previtem</w:t>
+              <w:t>item</w:t>
             </w:r>
             <w:r>
               <w:rPr>
@@ -602,61 +737,17 @@
                 <w:szCs w:val="18"/>
                 <w:lang w:val="en-US"/>
               </w:rPr>
-              <w:t>.strftime('%Y-%m')</w:t>
-            </w:r>
-            <w:r>
-              <w:rPr>
-                <w:rFonts w:cstheme="minorHAnsi"/>
-                <w:sz w:val="18"/>
-                <w:szCs w:val="18"/>
-                <w:lang w:val="en-US"/>
-              </w:rPr>
-              <w:t xml:space="preserve"> </w:t>
-            </w:r>
-            <w:r>
-              <w:rPr>
-                <w:rFonts w:cstheme="minorHAnsi"/>
-                <w:sz w:val="18"/>
-                <w:szCs w:val="18"/>
-                <w:lang w:val="en-US"/>
-              </w:rPr>
-              <w:t>!</w:t>
-            </w:r>
-            <w:r>
-              <w:rPr>
-                <w:rFonts w:cstheme="minorHAnsi"/>
-                <w:sz w:val="18"/>
-                <w:szCs w:val="18"/>
-                <w:lang w:val="en-US"/>
-              </w:rPr>
-              <w:t xml:space="preserve">= </w:t>
-            </w:r>
-            <w:r>
-              <w:rPr>
-                <w:rFonts w:eastAsia="Times New Roman" w:cstheme="minorHAnsi"/>
-                <w:sz w:val="18"/>
-                <w:szCs w:val="18"/>
-                <w:lang w:val="en-US" w:eastAsia="fr-FR"/>
-              </w:rPr>
-              <w:t>item</w:t>
-            </w:r>
-            <w:r>
-              <w:rPr>
-                <w:rFonts w:cstheme="minorHAnsi"/>
-                <w:sz w:val="18"/>
-                <w:szCs w:val="18"/>
-                <w:lang w:val="en-US"/>
-              </w:rPr>
-              <w:t>.start_date</w:t>
-            </w:r>
-            <w:r>
-              <w:rPr>
-                <w:rFonts w:cstheme="minorHAnsi"/>
-                <w:sz w:val="18"/>
-                <w:szCs w:val="18"/>
-                <w:lang w:val="en-US"/>
-              </w:rPr>
-              <w:t>.strftime('%Y-%m')</w:t>
+              <w:t>.strftime</w:t>
+            </w:r>
+            <w:proofErr w:type="spellEnd"/>
+            <w:r>
+              <w:rPr>
+                <w:rFonts w:cstheme="minorHAnsi"/>
+                <w:sz w:val="18"/>
+                <w:szCs w:val="18"/>
+                <w:lang w:val="en-US"/>
+              </w:rPr>
+              <w:t>('%Y-%m')</w:t>
             </w:r>
             <w:r>
               <w:rPr>
@@ -806,80 +897,9 @@
                 <w:szCs w:val="18"/>
                 <w:lang w:val="en-US" w:eastAsia="fr-FR"/>
               </w:rPr>
-              <w:t xml:space="preserve"> item</w:t>
-            </w:r>
-            <w:r>
-              <w:rPr>
-                <w:rFonts w:cstheme="minorHAnsi"/>
-                <w:b/>
-                <w:bCs/>
-                <w:color w:val="FFFFFF" w:themeColor="background1"/>
-                <w:sz w:val="18"/>
-                <w:szCs w:val="18"/>
-                <w:lang w:val="en-US"/>
-              </w:rPr>
-              <w:t>.start_date.strftime('%</w:t>
-            </w:r>
-            <w:r>
-              <w:rPr>
-                <w:rFonts w:cstheme="minorHAnsi"/>
-                <w:b/>
-                <w:bCs/>
-                <w:color w:val="FFFFFF" w:themeColor="background1"/>
-                <w:sz w:val="18"/>
-                <w:szCs w:val="18"/>
-                <w:lang w:val="en-US"/>
-              </w:rPr>
-              <w:t>B</w:t>
-            </w:r>
-            <w:r>
-              <w:rPr>
-                <w:rFonts w:cstheme="minorHAnsi"/>
-                <w:b/>
-                <w:bCs/>
-                <w:color w:val="FFFFFF" w:themeColor="background1"/>
-                <w:sz w:val="18"/>
-                <w:szCs w:val="18"/>
-                <w:lang w:val="en-US"/>
-              </w:rPr>
-              <w:t>'</w:t>
-            </w:r>
-            <w:r>
-              <w:rPr>
-                <w:rFonts w:cstheme="minorHAnsi"/>
-                <w:b/>
-                <w:bCs/>
-                <w:color w:val="FFFFFF" w:themeColor="background1"/>
-                <w:sz w:val="18"/>
-                <w:szCs w:val="18"/>
-                <w:lang w:val="en-US"/>
-              </w:rPr>
-              <w:t>)}}</w:t>
-            </w:r>
-            <w:r>
-              <w:rPr>
-                <w:rFonts w:cstheme="minorHAnsi"/>
-                <w:b/>
-                <w:bCs/>
-                <w:color w:val="FFFFFF" w:themeColor="background1"/>
-                <w:sz w:val="18"/>
-                <w:szCs w:val="18"/>
-                <w:lang w:val="en-US"/>
-              </w:rPr>
               <w:t xml:space="preserve"> </w:t>
             </w:r>
-            <w:r>
-              <w:rPr>
-                <w:rFonts w:cstheme="minorHAnsi"/>
-                <w:b/>
-                <w:bCs/>
-                <w:color w:val="FFFFFF" w:themeColor="background1"/>
-                <w:sz w:val="18"/>
-                <w:szCs w:val="18"/>
-                <w:lang w:val="en-US"/>
-              </w:rPr>
-              <w:t>{{</w:t>
-            </w:r>
+            <w:proofErr w:type="spellStart"/>
             <w:r>
               <w:rPr>
                 <w:rFonts w:eastAsia="Times New Roman" w:cstheme="minorHAnsi"/>
@@ -890,7 +910,7 @@
                 <w:szCs w:val="18"/>
                 <w:lang w:val="en-US" w:eastAsia="fr-FR"/>
               </w:rPr>
-              <w:t xml:space="preserve"> item</w:t>
+              <w:t>item</w:t>
             </w:r>
             <w:r>
               <w:rPr>
@@ -902,7 +922,130 @@
                 <w:szCs w:val="18"/>
                 <w:lang w:val="en-US"/>
               </w:rPr>
-              <w:t>.start_date.strftime('%Y')}}</w:t>
+              <w:t>.start_date.strftime</w:t>
+            </w:r>
+            <w:proofErr w:type="spellEnd"/>
+            <w:r>
+              <w:rPr>
+                <w:rFonts w:cstheme="minorHAnsi"/>
+                <w:b/>
+                <w:bCs/>
+                <w:color w:val="FFFFFF" w:themeColor="background1"/>
+                <w:sz w:val="18"/>
+                <w:szCs w:val="18"/>
+                <w:lang w:val="en-US"/>
+              </w:rPr>
+              <w:t>('%</w:t>
+            </w:r>
+            <w:r>
+              <w:rPr>
+                <w:rFonts w:cstheme="minorHAnsi"/>
+                <w:b/>
+                <w:bCs/>
+                <w:color w:val="FFFFFF" w:themeColor="background1"/>
+                <w:sz w:val="18"/>
+                <w:szCs w:val="18"/>
+                <w:lang w:val="en-US"/>
+              </w:rPr>
+              <w:t>B</w:t>
+            </w:r>
+            <w:r>
+              <w:rPr>
+                <w:rFonts w:cstheme="minorHAnsi"/>
+                <w:b/>
+                <w:bCs/>
+                <w:color w:val="FFFFFF" w:themeColor="background1"/>
+                <w:sz w:val="18"/>
+                <w:szCs w:val="18"/>
+                <w:lang w:val="en-US"/>
+              </w:rPr>
+              <w:t>'</w:t>
+            </w:r>
+            <w:r>
+              <w:rPr>
+                <w:rFonts w:cstheme="minorHAnsi"/>
+                <w:b/>
+                <w:bCs/>
+                <w:color w:val="FFFFFF" w:themeColor="background1"/>
+                <w:sz w:val="18"/>
+                <w:szCs w:val="18"/>
+                <w:lang w:val="en-US"/>
+              </w:rPr>
+              <w:t>)}}</w:t>
+            </w:r>
+            <w:r>
+              <w:rPr>
+                <w:rFonts w:cstheme="minorHAnsi"/>
+                <w:b/>
+                <w:bCs/>
+                <w:color w:val="FFFFFF" w:themeColor="background1"/>
+                <w:sz w:val="18"/>
+                <w:szCs w:val="18"/>
+                <w:lang w:val="en-US"/>
+              </w:rPr>
+              <w:t xml:space="preserve"> </w:t>
+            </w:r>
+            <w:r>
+              <w:rPr>
+                <w:rFonts w:cstheme="minorHAnsi"/>
+                <w:b/>
+                <w:bCs/>
+                <w:color w:val="FFFFFF" w:themeColor="background1"/>
+                <w:sz w:val="18"/>
+                <w:szCs w:val="18"/>
+                <w:lang w:val="en-US"/>
+              </w:rPr>
+              <w:t>{{</w:t>
+            </w:r>
+            <w:r>
+              <w:rPr>
+                <w:rFonts w:eastAsia="Times New Roman" w:cstheme="minorHAnsi"/>
+                <w:b/>
+                <w:bCs/>
+                <w:color w:val="FFFFFF" w:themeColor="background1"/>
+                <w:sz w:val="18"/>
+                <w:szCs w:val="18"/>
+                <w:lang w:val="en-US" w:eastAsia="fr-FR"/>
+              </w:rPr>
+              <w:t xml:space="preserve"> </w:t>
+            </w:r>
+            <w:proofErr w:type="spellStart"/>
+            <w:r>
+              <w:rPr>
+                <w:rFonts w:eastAsia="Times New Roman" w:cstheme="minorHAnsi"/>
+                <w:b/>
+                <w:bCs/>
+                <w:color w:val="FFFFFF" w:themeColor="background1"/>
+                <w:sz w:val="18"/>
+                <w:szCs w:val="18"/>
+                <w:lang w:val="en-US" w:eastAsia="fr-FR"/>
+              </w:rPr>
+              <w:t>item</w:t>
+            </w:r>
+            <w:r>
+              <w:rPr>
+                <w:rFonts w:cstheme="minorHAnsi"/>
+                <w:b/>
+                <w:bCs/>
+                <w:color w:val="FFFFFF" w:themeColor="background1"/>
+                <w:sz w:val="18"/>
+                <w:szCs w:val="18"/>
+                <w:lang w:val="en-US"/>
+              </w:rPr>
+              <w:t>.start_date.strftime</w:t>
+            </w:r>
+            <w:proofErr w:type="spellEnd"/>
+            <w:r>
+              <w:rPr>
+                <w:rFonts w:cstheme="minorHAnsi"/>
+                <w:b/>
+                <w:bCs/>
+                <w:color w:val="FFFFFF" w:themeColor="background1"/>
+                <w:sz w:val="18"/>
+                <w:szCs w:val="18"/>
+                <w:lang w:val="en-US"/>
+              </w:rPr>
+              <w:t>('%Y')}}</w:t>
             </w:r>
           </w:p>
         </w:tc>
@@ -1107,6 +1250,7 @@
               </w:rPr>
               <w:t xml:space="preserve">{{  </w:t>
             </w:r>
+            <w:proofErr w:type="spellStart"/>
             <w:r>
               <w:rPr>
                 <w:rFonts w:eastAsia="Times New Roman" w:cstheme="minorHAnsi"/>
@@ -1116,6 +1260,7 @@
               </w:rPr>
               <w:t>item.type.short_name</w:t>
             </w:r>
+            <w:proofErr w:type="spellEnd"/>
             <w:r>
               <w:rPr>
                 <w:rFonts w:cstheme="minorHAnsi"/>
@@ -1156,6 +1301,7 @@
               </w:rPr>
               <w:t xml:space="preserve">{{  </w:t>
             </w:r>
+            <w:proofErr w:type="spellStart"/>
             <w:r>
               <w:rPr>
                 <w:rFonts w:eastAsia="Times New Roman" w:cstheme="minorHAnsi"/>
@@ -1172,7 +1318,17 @@
                 <w:szCs w:val="18"/>
                 <w:lang w:val="en-US"/>
               </w:rPr>
-              <w:t>.start_date }}</w:t>
+              <w:t>.start_date</w:t>
+            </w:r>
+            <w:proofErr w:type="spellEnd"/>
+            <w:r>
+              <w:rPr>
+                <w:rFonts w:cstheme="minorHAnsi"/>
+                <w:sz w:val="18"/>
+                <w:szCs w:val="18"/>
+                <w:lang w:val="en-US"/>
+              </w:rPr>
+              <w:t xml:space="preserve"> }}</w:t>
             </w:r>
           </w:p>
         </w:tc>
@@ -1205,6 +1361,7 @@
               </w:rPr>
               <w:t xml:space="preserve">{{  </w:t>
             </w:r>
+            <w:proofErr w:type="spellStart"/>
             <w:r>
               <w:rPr>
                 <w:rFonts w:eastAsia="Times New Roman" w:cstheme="minorHAnsi"/>
@@ -1221,7 +1378,17 @@
                 <w:szCs w:val="18"/>
                 <w:lang w:val="en-US"/>
               </w:rPr>
-              <w:t xml:space="preserve">.end_date }} </w:t>
+              <w:t>.end_date</w:t>
+            </w:r>
+            <w:proofErr w:type="spellEnd"/>
+            <w:r>
+              <w:rPr>
+                <w:rFonts w:cstheme="minorHAnsi"/>
+                <w:sz w:val="18"/>
+                <w:szCs w:val="18"/>
+                <w:lang w:val="en-US"/>
+              </w:rPr>
+              <w:t xml:space="preserve"> }} </w:t>
             </w:r>
           </w:p>
         </w:tc>
@@ -1251,7 +1418,47 @@
                 <w:szCs w:val="18"/>
                 <w:lang w:val="en-US"/>
               </w:rPr>
-              <w:t>{% if item.start_period == “MI” %}AM {% endif %}{% if item.end_period == “MI” %}PM{% endif %}</w:t>
+              <w:t xml:space="preserve">{% if </w:t>
+            </w:r>
+            <w:proofErr w:type="spellStart"/>
+            <w:r>
+              <w:rPr>
+                <w:rFonts w:cstheme="minorHAnsi"/>
+                <w:sz w:val="18"/>
+                <w:szCs w:val="18"/>
+                <w:lang w:val="en-US"/>
+              </w:rPr>
+              <w:t>item.start_period</w:t>
+            </w:r>
+            <w:proofErr w:type="spellEnd"/>
+            <w:r>
+              <w:rPr>
+                <w:rFonts w:cstheme="minorHAnsi"/>
+                <w:sz w:val="18"/>
+                <w:szCs w:val="18"/>
+                <w:lang w:val="en-US"/>
+              </w:rPr>
+              <w:t xml:space="preserve"> == “MI” %}AM {% endif %}{% if </w:t>
+            </w:r>
+            <w:proofErr w:type="spellStart"/>
+            <w:r>
+              <w:rPr>
+                <w:rFonts w:cstheme="minorHAnsi"/>
+                <w:sz w:val="18"/>
+                <w:szCs w:val="18"/>
+                <w:lang w:val="en-US"/>
+              </w:rPr>
+              <w:t>item.end_period</w:t>
+            </w:r>
+            <w:proofErr w:type="spellEnd"/>
+            <w:r>
+              <w:rPr>
+                <w:rFonts w:cstheme="minorHAnsi"/>
+                <w:sz w:val="18"/>
+                <w:szCs w:val="18"/>
+                <w:lang w:val="en-US"/>
+              </w:rPr>
+              <w:t xml:space="preserve"> == “MI” %}PM{% endif %}</w:t>
             </w:r>
           </w:p>
         </w:tc>
@@ -1284,6 +1491,7 @@
               </w:rPr>
               <w:t xml:space="preserve">{{  </w:t>
             </w:r>
+            <w:proofErr w:type="spellStart"/>
             <w:r>
               <w:rPr>
                 <w:rFonts w:eastAsia="Times New Roman" w:cstheme="minorHAnsi"/>
@@ -1300,7 +1508,17 @@
                 <w:szCs w:val="18"/>
                 <w:lang w:val="en-US"/>
               </w:rPr>
-              <w:t xml:space="preserve">comment }}  </w:t>
+              <w:t>comment</w:t>
+            </w:r>
+            <w:proofErr w:type="spellEnd"/>
+            <w:r>
+              <w:rPr>
+                <w:rFonts w:cstheme="minorHAnsi"/>
+                <w:sz w:val="18"/>
+                <w:szCs w:val="18"/>
+                <w:lang w:val="en-US"/>
+              </w:rPr>
+              <w:t xml:space="preserve"> }}  </w:t>
             </w:r>
           </w:p>
         </w:tc>
@@ -1351,7 +1569,27 @@
                 <w:szCs w:val="18"/>
                 <w:lang w:val="en-US" w:eastAsia="fr-FR"/>
               </w:rPr>
-              <w:t xml:space="preserve"> endfor %}</w:t>
+              <w:t xml:space="preserve"> </w:t>
+            </w:r>
+            <w:proofErr w:type="spellStart"/>
+            <w:r>
+              <w:rPr>
+                <w:rFonts w:eastAsia="Times New Roman" w:cstheme="minorHAnsi"/>
+                <w:sz w:val="18"/>
+                <w:szCs w:val="18"/>
+                <w:lang w:val="en-US" w:eastAsia="fr-FR"/>
+              </w:rPr>
+              <w:t>endfor</w:t>
+            </w:r>
+            <w:proofErr w:type="spellEnd"/>
+            <w:r>
+              <w:rPr>
+                <w:rFonts w:eastAsia="Times New Roman" w:cstheme="minorHAnsi"/>
+                <w:sz w:val="18"/>
+                <w:szCs w:val="18"/>
+                <w:lang w:val="en-US" w:eastAsia="fr-FR"/>
+              </w:rPr>
+              <w:t xml:space="preserve"> %}</w:t>
             </w:r>
           </w:p>
         </w:tc>
@@ -1668,12 +1906,21 @@
               <w:szCs w:val="18"/>
             </w:rPr>
           </w:pPr>
+          <w:proofErr w:type="spellStart"/>
           <w:r>
             <w:rPr>
               <w:sz w:val="18"/>
               <w:szCs w:val="18"/>
             </w:rPr>
-            <w:t>Employee id :</w:t>
+            <w:t>Employee</w:t>
+          </w:r>
+          <w:proofErr w:type="spellEnd"/>
+          <w:r>
+            <w:rPr>
+              <w:sz w:val="18"/>
+              <w:szCs w:val="18"/>
+            </w:rPr>
+            <w:t xml:space="preserve"> id :</w:t>
           </w:r>
         </w:p>
       </w:tc>
@@ -1810,7 +2057,25 @@
               <w:szCs w:val="18"/>
               <w:lang w:val="en-US"/>
             </w:rPr>
-            <w:t>{{ report_name }}</w:t>
+            <w:t xml:space="preserve">{{ </w:t>
+          </w:r>
+          <w:proofErr w:type="spellStart"/>
+          <w:r>
+            <w:rPr>
+              <w:sz w:val="18"/>
+              <w:szCs w:val="18"/>
+              <w:lang w:val="en-US"/>
+            </w:rPr>
+            <w:t>report_name</w:t>
+          </w:r>
+          <w:proofErr w:type="spellEnd"/>
+          <w:r>
+            <w:rPr>
+              <w:sz w:val="18"/>
+              <w:szCs w:val="18"/>
+              <w:lang w:val="en-US"/>
+            </w:rPr>
+            <w:t xml:space="preserve"> }}</w:t>
           </w:r>
           <w:r>
             <w:rPr>
@@ -1842,7 +2107,25 @@
               <w:szCs w:val="18"/>
               <w:lang w:val="en-US"/>
             </w:rPr>
-            <w:t>{{ report_revision }})</w:t>
+            <w:t xml:space="preserve">{{ </w:t>
+          </w:r>
+          <w:proofErr w:type="spellStart"/>
+          <w:r>
+            <w:rPr>
+              <w:sz w:val="18"/>
+              <w:szCs w:val="18"/>
+              <w:lang w:val="en-US"/>
+            </w:rPr>
+            <w:t>report_revision</w:t>
+          </w:r>
+          <w:proofErr w:type="spellEnd"/>
+          <w:r>
+            <w:rPr>
+              <w:sz w:val="18"/>
+              <w:szCs w:val="18"/>
+              <w:lang w:val="en-US"/>
+            </w:rPr>
+            <w:t xml:space="preserve"> }})</w:t>
           </w:r>
         </w:p>
       </w:tc>
@@ -1898,7 +2181,23 @@
               <w:sz w:val="18"/>
               <w:szCs w:val="18"/>
             </w:rPr>
-            <w:t>{{ request.user }}</w:t>
+            <w:t xml:space="preserve">{{ </w:t>
+          </w:r>
+          <w:proofErr w:type="spellStart"/>
+          <w:r>
+            <w:rPr>
+              <w:sz w:val="18"/>
+              <w:szCs w:val="18"/>
+            </w:rPr>
+            <w:t>request.user</w:t>
+          </w:r>
+          <w:proofErr w:type="spellEnd"/>
+          <w:r>
+            <w:rPr>
+              <w:sz w:val="18"/>
+              <w:szCs w:val="18"/>
+            </w:rPr>
+            <w:t xml:space="preserve"> }}</w:t>
           </w:r>
         </w:p>
       </w:tc>
@@ -2219,7 +2518,51 @@
         <w:color w:val="FFFFFF" w:themeColor="background1"/>
         <w:lang w:val="en-US" w:eastAsia="fr-FR"/>
       </w:rPr>
-      <w:t>{{ employee.first_name }}  {{ employee.last_name }}</w:t>
+      <w:t xml:space="preserve">{{ </w:t>
+    </w:r>
+    <w:proofErr w:type="spellStart"/>
+    <w:r>
+      <w:rPr>
+        <w:rFonts w:eastAsia="Times New Roman" w:cstheme="minorHAnsi"/>
+        <w:b/>
+        <w:bCs/>
+        <w:color w:val="FFFFFF" w:themeColor="background1"/>
+        <w:lang w:val="en-US" w:eastAsia="fr-FR"/>
+      </w:rPr>
+      <w:t>employee.first_name</w:t>
+    </w:r>
+    <w:proofErr w:type="spellEnd"/>
+    <w:r>
+      <w:rPr>
+        <w:rFonts w:eastAsia="Times New Roman" w:cstheme="minorHAnsi"/>
+        <w:b/>
+        <w:bCs/>
+        <w:color w:val="FFFFFF" w:themeColor="background1"/>
+        <w:lang w:val="en-US" w:eastAsia="fr-FR"/>
+      </w:rPr>
+      <w:t xml:space="preserve"> }}  {{ </w:t>
+    </w:r>
+    <w:proofErr w:type="spellStart"/>
+    <w:r>
+      <w:rPr>
+        <w:rFonts w:eastAsia="Times New Roman" w:cstheme="minorHAnsi"/>
+        <w:b/>
+        <w:bCs/>
+        <w:color w:val="FFFFFF" w:themeColor="background1"/>
+        <w:lang w:val="en-US" w:eastAsia="fr-FR"/>
+      </w:rPr>
+      <w:t>employee.last_name</w:t>
+    </w:r>
+    <w:proofErr w:type="spellEnd"/>
+    <w:r>
+      <w:rPr>
+        <w:rFonts w:eastAsia="Times New Roman" w:cstheme="minorHAnsi"/>
+        <w:b/>
+        <w:bCs/>
+        <w:color w:val="FFFFFF" w:themeColor="background1"/>
+        <w:lang w:val="en-US" w:eastAsia="fr-FR"/>
+      </w:rPr>
+      <w:t xml:space="preserve"> }}</w:t>
     </w:r>
   </w:p>
 </w:hdr>
@@ -2856,7 +3199,6 @@
   <w:style w:type="character" w:default="1" w:styleId="Policepardfaut">
     <w:name w:val="Default Paragraph Font"/>
     <w:uiPriority w:val="1"/>
-    <w:semiHidden/>
     <w:unhideWhenUsed/>
   </w:style>
   <w:style w:type="table" w:default="1" w:styleId="TableauNormal">

</xml_diff>